<commit_message>
fix test + update tests documentation + formatBP clean code
formatBP - change getShape (cell) to cel.bp_type
</commit_message>
<xml_diff>
--- a/documentation/Testing Document.docx
+++ b/documentation/Testing Document.docx
@@ -1,6 +1,6 @@
 
 <file path=word/document.xml><?xml version="1.0" encoding="utf-8"?>
-<w:document xmlns:wpc="http://schemas.microsoft.com/office/word/2010/wordprocessingCanvas" xmlns:cx="http://schemas.microsoft.com/office/drawing/2014/chartex" xmlns:cx1="http://schemas.microsoft.com/office/drawing/2015/9/8/chartex" xmlns:cx2="http://schemas.microsoft.com/office/drawing/2015/10/21/chartex" xmlns:cx3="http://schemas.microsoft.com/office/drawing/2016/5/9/chartex" xmlns:cx4="http://schemas.microsoft.com/office/drawing/2016/5/10/chartex" xmlns:cx5="http://schemas.microsoft.com/office/drawing/2016/5/11/chartex" xmlns:cx6="http://schemas.microsoft.com/office/drawing/2016/5/12/chartex" xmlns:cx7="http://schemas.microsoft.com/office/drawing/2016/5/13/chartex" xmlns:cx8="http://schemas.microsoft.com/office/drawing/2016/5/14/chartex" xmlns:mc="http://schemas.openxmlformats.org/markup-compatibility/2006" xmlns:aink="http://schemas.microsoft.com/office/drawing/2016/ink" xmlns:am3d="http://schemas.microsoft.com/office/drawing/2017/model3d" xmlns:o="urn:schemas-microsoft-com:office:office" xmlns:r="http://schemas.openxmlformats.org/officeDocument/2006/relationships" xmlns:m="http://schemas.openxmlformats.org/officeDocument/2006/math" xmlns:v="urn:schemas-microsoft-com:vml" xmlns:wp14="http://schemas.microsoft.com/office/word/2010/wordprocessingDrawing" xmlns:wp="http://schemas.openxmlformats.org/drawingml/2006/wordprocessingDrawing" xmlns:w10="urn:schemas-microsoft-com:office:word" xmlns:w="http://schemas.openxmlformats.org/wordprocessingml/2006/main" xmlns:w14="http://schemas.microsoft.com/office/word/2010/wordml" xmlns:w15="http://schemas.microsoft.com/office/word/2012/wordml" xmlns:w16cid="http://schemas.microsoft.com/office/word/2016/wordml/cid" xmlns:w16se="http://schemas.microsoft.com/office/word/2015/wordml/symex" xmlns:wpg="http://schemas.microsoft.com/office/word/2010/wordprocessingGroup" xmlns:wpi="http://schemas.microsoft.com/office/word/2010/wordprocessingInk" xmlns:wne="http://schemas.microsoft.com/office/word/2006/wordml" xmlns:wps="http://schemas.microsoft.com/office/word/2010/wordprocessingShape" mc:Ignorable="w14 w15 w16se w16cid wp14">
+<w:document xmlns:wpc="http://schemas.microsoft.com/office/word/2010/wordprocessingCanvas" xmlns:cx="http://schemas.microsoft.com/office/drawing/2014/chartex" xmlns:cx1="http://schemas.microsoft.com/office/drawing/2015/9/8/chartex" xmlns:cx2="http://schemas.microsoft.com/office/drawing/2015/10/21/chartex" xmlns:cx3="http://schemas.microsoft.com/office/drawing/2016/5/9/chartex" xmlns:cx4="http://schemas.microsoft.com/office/drawing/2016/5/10/chartex" xmlns:cx5="http://schemas.microsoft.com/office/drawing/2016/5/11/chartex" xmlns:cx6="http://schemas.microsoft.com/office/drawing/2016/5/12/chartex" xmlns:cx7="http://schemas.microsoft.com/office/drawing/2016/5/13/chartex" xmlns:cx8="http://schemas.microsoft.com/office/drawing/2016/5/14/chartex" xmlns:mc="http://schemas.openxmlformats.org/markup-compatibility/2006" xmlns:aink="http://schemas.microsoft.com/office/drawing/2016/ink" xmlns:am3d="http://schemas.microsoft.com/office/drawing/2017/model3d" xmlns:o="urn:schemas-microsoft-com:office:office" xmlns:r="http://schemas.openxmlformats.org/officeDocument/2006/relationships" xmlns:m="http://schemas.openxmlformats.org/officeDocument/2006/math" xmlns:v="urn:schemas-microsoft-com:vml" xmlns:wp14="http://schemas.microsoft.com/office/word/2010/wordprocessingDrawing" xmlns:wp="http://schemas.openxmlformats.org/drawingml/2006/wordprocessingDrawing" xmlns:w10="urn:schemas-microsoft-com:office:word" xmlns:w="http://schemas.openxmlformats.org/wordprocessingml/2006/main" xmlns:w14="http://schemas.microsoft.com/office/word/2010/wordml" xmlns:w15="http://schemas.microsoft.com/office/word/2012/wordml" xmlns:w16cex="http://schemas.microsoft.com/office/word/2018/wordml/cex" xmlns:w16cid="http://schemas.microsoft.com/office/word/2016/wordml/cid" xmlns:w16="http://schemas.microsoft.com/office/word/2018/wordml" xmlns:w16se="http://schemas.microsoft.com/office/word/2015/wordml/symex" xmlns:wpg="http://schemas.microsoft.com/office/word/2010/wordprocessingGroup" xmlns:wpi="http://schemas.microsoft.com/office/word/2010/wordprocessingInk" xmlns:wne="http://schemas.microsoft.com/office/word/2006/wordml" xmlns:wps="http://schemas.microsoft.com/office/word/2010/wordprocessingShape" mc:Ignorable="w14 w15 w16se w16cid w16 w16cex wp14">
   <w:body>
     <w:p>
       <w:pPr>
@@ -396,19 +396,8 @@
           <w:sz w:val="24"/>
           <w:szCs w:val="24"/>
         </w:rPr>
-        <w:t xml:space="preserve">Gilad </w:t>
+        <w:t>Gilad Abudi</w:t>
       </w:r>
-      <w:proofErr w:type="spellStart"/>
-      <w:r>
-        <w:rPr>
-          <w:rFonts w:eastAsia="Cambria" w:cs="Cambria"/>
-          <w:color w:val="000000"/>
-          <w:sz w:val="24"/>
-          <w:szCs w:val="24"/>
-        </w:rPr>
-        <w:t>Abudi</w:t>
-      </w:r>
-      <w:proofErr w:type="spellEnd"/>
     </w:p>
     <w:p>
       <w:pPr>
@@ -513,21 +502,7 @@
               <w:rtl w:val="0"/>
               <w:cs w:val="0"/>
             </w:rPr>
-            <w:t xml:space="preserve">Chapter 1:  </w:t>
-          </w:r>
-          <w:r>
-            <w:rPr>
-              <w:rtl w:val="0"/>
-              <w:cs w:val="0"/>
-            </w:rPr>
-            <w:t>Functional requirements testing</w:t>
-          </w:r>
-          <w:r>
-            <w:rPr>
-              <w:rtl w:val="0"/>
-              <w:cs w:val="0"/>
-            </w:rPr>
-            <w:t>………………………………………………………………………</w:t>
+            <w:t>Chapter 1:  Functional requirements testing………………………………………………………………………</w:t>
           </w:r>
           <w:proofErr w:type="gramStart"/>
           <w:r>
@@ -548,28 +523,7 @@
             <w:ind w:left="444"/>
           </w:pPr>
           <w:r>
-            <w:t>Chapter 2: Test integration &amp; Deployment</w:t>
-          </w:r>
-          <w:r>
-            <w:t xml:space="preserve"> </w:t>
-          </w:r>
-          <w:r>
-            <w:t>……………………………………………</w:t>
-          </w:r>
-          <w:r>
-            <w:t>………………..</w:t>
-          </w:r>
-          <w:r>
-            <w:t>……………</w:t>
-          </w:r>
-          <w:r>
-            <w:t>.</w:t>
-          </w:r>
-          <w:r>
-            <w:t>.</w:t>
-          </w:r>
-          <w:r>
-            <w:t xml:space="preserve">7 </w:t>
+            <w:t xml:space="preserve">Chapter 2: Test integration &amp; Deployment ……………………………………………………………..……………..7 </w:t>
           </w:r>
           <w:r>
             <w:t>2.1: Execution</w:t>
@@ -581,10 +535,7 @@
             <w:t>………………………………………….</w:t>
           </w:r>
           <w:r>
-            <w:t>……………………………………………………………..……………..7</w:t>
-          </w:r>
-          <w:r>
-            <w:t xml:space="preserve"> </w:t>
+            <w:t xml:space="preserve">……………………………………………………………..……………..7 </w:t>
           </w:r>
           <w:r>
             <w:t>2.2: Debugging</w:t>
@@ -598,10 +549,11 @@
           <w:r>
             <w:t>……………………………………………………………..…………….</w:t>
           </w:r>
-          <w:bookmarkStart w:id="0" w:name="_GoBack"/>
-          <w:bookmarkEnd w:id="0"/>
           <w:r>
-            <w:t>10</w:t>
+            <w:t>1</w:t>
+          </w:r>
+          <w:r>
+            <w:t>1</w:t>
           </w:r>
         </w:p>
         <w:p>
@@ -4322,6 +4274,7 @@
             </w:r>
             <w:r>
               <w:rPr>
+                <w:rFonts w:hint="cs"/>
                 <w:rtl/>
               </w:rPr>
               <w:t>:</w:t>
@@ -4336,12 +4289,16 @@
             </w:r>
             <w:r>
               <w:rPr>
+                <w:rFonts w:hint="cs"/>
                 <w:rtl/>
               </w:rPr>
               <w:t xml:space="preserve"> </w:t>
             </w:r>
             <w:r>
-              <w:t>or "Goodbye"</w:t>
+              <w:t xml:space="preserve">or </w:t>
+            </w:r>
+            <w:r>
+              <w:t>"Goodbye"</w:t>
             </w:r>
           </w:p>
         </w:tc>
@@ -4385,10 +4342,15 @@
               <w:bidi w:val="0"/>
             </w:pPr>
             <w:r>
-              <w:t>HelloWorld:</w:t>
+              <w:t>HelloWorld</w:t>
+            </w:r>
+            <w:r>
+              <w:t>:</w:t>
             </w:r>
             <w:r>
               <w:br/>
+            </w:r>
+            <w:r>
               <w:t>Checks the order of event requests that occur</w:t>
             </w:r>
           </w:p>
@@ -4402,7 +4364,16 @@
               <w:bidi w:val="0"/>
             </w:pPr>
             <w:r>
-              <w:t>Legal order of events occurs from one scenario</w:t>
+              <w:t xml:space="preserve">Legal order of events </w:t>
+            </w:r>
+            <w:r>
+              <w:t>occur</w:t>
+            </w:r>
+            <w:r>
+              <w:t xml:space="preserve">s from one </w:t>
+            </w:r>
+            <w:r>
+              <w:t>scenario</w:t>
             </w:r>
           </w:p>
         </w:tc>
@@ -4439,7 +4410,13 @@
               <w:bidi w:val="0"/>
             </w:pPr>
             <w:r>
-              <w:t>“Hello”, “World”</w:t>
+              <w:t>“Hello”</w:t>
+            </w:r>
+            <w:r>
+              <w:t xml:space="preserve">, </w:t>
+            </w:r>
+            <w:r>
+              <w:t>“World”</w:t>
             </w:r>
           </w:p>
         </w:tc>
@@ -4452,7 +4429,13 @@
               <w:bidi w:val="0"/>
             </w:pPr>
             <w:r>
-              <w:t>“Hello”, “World”</w:t>
+              <w:t>“Hello”</w:t>
+            </w:r>
+            <w:r>
+              <w:t xml:space="preserve">, </w:t>
+            </w:r>
+            <w:r>
+              <w:t>“World”</w:t>
             </w:r>
           </w:p>
         </w:tc>
@@ -4496,15 +4479,7 @@
               <w:bidi w:val="0"/>
             </w:pPr>
             <w:r>
-              <w:t xml:space="preserve">Checks that randomization of requests events occurrence from two scenarios that starting from two different start-nodes is legal. in addition, checks that the probability to choose execute of the </w:t>
-            </w:r>
-            <w:proofErr w:type="gramStart"/>
-            <w:r>
-              <w:t>same  sequence</w:t>
-            </w:r>
-            <w:proofErr w:type="gramEnd"/>
-            <w:r>
-              <w:t xml:space="preserve"> of requests in 100 runs is under 45% (from six legal requests sequence)</w:t>
+              <w:t>Checks that randomization of requests events occurrence from two scenarios that starting from two different start-nodes is legal. in addition, checks that the probability to choose execute of the same sequence of requests in 100 runs is under 45% (from six legal requests sequence)</w:t>
             </w:r>
           </w:p>
         </w:tc>
@@ -4517,13 +4492,17 @@
               <w:bidi w:val="0"/>
             </w:pPr>
             <w:r>
-              <w:t xml:space="preserve">Legal order of events occurs from more than one </w:t>
-            </w:r>
-            <w:proofErr w:type="gramStart"/>
-            <w:r>
-              <w:t>scenarios</w:t>
-            </w:r>
-            <w:proofErr w:type="gramEnd"/>
+              <w:t xml:space="preserve">Legal order of events </w:t>
+            </w:r>
+            <w:r>
+              <w:t>occur</w:t>
+            </w:r>
+            <w:r>
+              <w:t xml:space="preserve">s from more than one </w:t>
+            </w:r>
+            <w:r>
+              <w:t>scenario</w:t>
+            </w:r>
           </w:p>
         </w:tc>
         <w:tc>
@@ -4548,15 +4527,36 @@
               <w:bidi w:val="0"/>
             </w:pPr>
             <w:r>
-              <w:t>Legal order of 4 events:</w:t>
-            </w:r>
-          </w:p>
-          <w:p>
-            <w:pPr>
-              <w:bidi w:val="0"/>
-            </w:pPr>
-            <w:r>
-              <w:t>"1", "2", "3", "4"</w:t>
+              <w:t>Legal order of 4 events</w:t>
+            </w:r>
+            <w:r>
+              <w:t>:</w:t>
+            </w:r>
+          </w:p>
+          <w:p>
+            <w:pPr>
+              <w:bidi w:val="0"/>
+            </w:pPr>
+            <w:r>
+              <w:t>"1",</w:t>
+            </w:r>
+            <w:r>
+              <w:t xml:space="preserve"> </w:t>
+            </w:r>
+            <w:r>
+              <w:t>"2",</w:t>
+            </w:r>
+            <w:r>
+              <w:t xml:space="preserve"> </w:t>
+            </w:r>
+            <w:r>
+              <w:t>"3",</w:t>
+            </w:r>
+            <w:r>
+              <w:t xml:space="preserve"> </w:t>
+            </w:r>
+            <w:r>
+              <w:t>"4"</w:t>
             </w:r>
           </w:p>
           <w:p>
@@ -4572,7 +4572,25 @@
               <w:bidi w:val="0"/>
             </w:pPr>
             <w:r>
-              <w:t>"3", "4", "1", "2"</w:t>
+              <w:t>"3",</w:t>
+            </w:r>
+            <w:r>
+              <w:t xml:space="preserve"> </w:t>
+            </w:r>
+            <w:r>
+              <w:t>"4",</w:t>
+            </w:r>
+            <w:r>
+              <w:t xml:space="preserve"> </w:t>
+            </w:r>
+            <w:r>
+              <w:t>"1",</w:t>
+            </w:r>
+            <w:r>
+              <w:t xml:space="preserve"> </w:t>
+            </w:r>
+            <w:r>
+              <w:t>"2"</w:t>
             </w:r>
           </w:p>
           <w:p>
@@ -4588,7 +4606,25 @@
               <w:bidi w:val="0"/>
             </w:pPr>
             <w:r>
-              <w:t>"1", "3", "2", "4"</w:t>
+              <w:t>"1",</w:t>
+            </w:r>
+            <w:r>
+              <w:t xml:space="preserve"> </w:t>
+            </w:r>
+            <w:r>
+              <w:t>"3",</w:t>
+            </w:r>
+            <w:r>
+              <w:t xml:space="preserve"> </w:t>
+            </w:r>
+            <w:r>
+              <w:t>"2",</w:t>
+            </w:r>
+            <w:r>
+              <w:t xml:space="preserve"> </w:t>
+            </w:r>
+            <w:r>
+              <w:t>"4"</w:t>
             </w:r>
           </w:p>
           <w:p>
@@ -4604,7 +4640,25 @@
               <w:bidi w:val="0"/>
             </w:pPr>
             <w:r>
-              <w:t>"1", "3", "4", "2"</w:t>
+              <w:t>"1",</w:t>
+            </w:r>
+            <w:r>
+              <w:t xml:space="preserve"> </w:t>
+            </w:r>
+            <w:r>
+              <w:t>"3",</w:t>
+            </w:r>
+            <w:r>
+              <w:t xml:space="preserve"> </w:t>
+            </w:r>
+            <w:r>
+              <w:t>"4",</w:t>
+            </w:r>
+            <w:r>
+              <w:t xml:space="preserve"> </w:t>
+            </w:r>
+            <w:r>
+              <w:t>"2"</w:t>
             </w:r>
           </w:p>
           <w:p>
@@ -4620,7 +4674,25 @@
               <w:bidi w:val="0"/>
             </w:pPr>
             <w:r>
-              <w:t>"3", "1", "2", "4"</w:t>
+              <w:t>"3",</w:t>
+            </w:r>
+            <w:r>
+              <w:t xml:space="preserve"> </w:t>
+            </w:r>
+            <w:r>
+              <w:t>"1",</w:t>
+            </w:r>
+            <w:r>
+              <w:t xml:space="preserve"> </w:t>
+            </w:r>
+            <w:r>
+              <w:t>"2",</w:t>
+            </w:r>
+            <w:r>
+              <w:t xml:space="preserve"> </w:t>
+            </w:r>
+            <w:r>
+              <w:t>"4"</w:t>
             </w:r>
           </w:p>
           <w:p>
@@ -4636,7 +4708,25 @@
               <w:bidi w:val="0"/>
             </w:pPr>
             <w:r>
-              <w:t>"3", "1", "4", "2"</w:t>
+              <w:t>"3",</w:t>
+            </w:r>
+            <w:r>
+              <w:t xml:space="preserve"> </w:t>
+            </w:r>
+            <w:r>
+              <w:t>"1",</w:t>
+            </w:r>
+            <w:r>
+              <w:t xml:space="preserve"> </w:t>
+            </w:r>
+            <w:r>
+              <w:t>"4",</w:t>
+            </w:r>
+            <w:r>
+              <w:t xml:space="preserve"> </w:t>
+            </w:r>
+            <w:r>
+              <w:t>"2"</w:t>
             </w:r>
           </w:p>
         </w:tc>
@@ -4649,7 +4739,25 @@
               <w:bidi w:val="0"/>
             </w:pPr>
             <w:r>
-              <w:t>"1", "3", "2", "4"</w:t>
+              <w:t>"1",</w:t>
+            </w:r>
+            <w:r>
+              <w:t xml:space="preserve"> </w:t>
+            </w:r>
+            <w:r>
+              <w:t>"3",</w:t>
+            </w:r>
+            <w:r>
+              <w:t xml:space="preserve"> </w:t>
+            </w:r>
+            <w:r>
+              <w:t>"2",</w:t>
+            </w:r>
+            <w:r>
+              <w:t xml:space="preserve"> </w:t>
+            </w:r>
+            <w:r>
+              <w:t>"4"</w:t>
             </w:r>
           </w:p>
         </w:tc>
@@ -4701,7 +4809,10 @@
             </w:r>
             <w:proofErr w:type="spellEnd"/>
             <w:r>
-              <w:t xml:space="preserve"> - Checks the order of event requests that occur in conjunction with block and wait events</w:t>
+              <w:t xml:space="preserve"> -</w:t>
+            </w:r>
+            <w:r>
+              <w:t xml:space="preserve"> Checks the order of event requests that occur in conjunction with block and wait events</w:t>
             </w:r>
           </w:p>
         </w:tc>
@@ -4714,13 +4825,20 @@
               <w:bidi w:val="0"/>
             </w:pPr>
             <w:r>
-              <w:t xml:space="preserve">Legal order of events occurs from more than one </w:t>
-            </w:r>
-            <w:proofErr w:type="gramStart"/>
-            <w:r>
-              <w:t>scenarios</w:t>
-            </w:r>
-            <w:proofErr w:type="gramEnd"/>
+              <w:t xml:space="preserve">Legal order of events </w:t>
+            </w:r>
+            <w:r>
+              <w:t>occur</w:t>
+            </w:r>
+            <w:r>
+              <w:t xml:space="preserve">s from more than one </w:t>
+            </w:r>
+            <w:r>
+              <w:t>s</w:t>
+            </w:r>
+            <w:r>
+              <w:t>cenario</w:t>
+            </w:r>
             <w:r>
               <w:t xml:space="preserve"> that include:</w:t>
             </w:r>
@@ -4821,82 +4939,94 @@
               <w:bidi w:val="0"/>
             </w:pPr>
             <w:r>
-              <w:t>Payload:</w:t>
+              <w:t>Payload</w:t>
+            </w:r>
+            <w:r>
+              <w:t>:</w:t>
             </w:r>
             <w:r>
               <w:br/>
-              <w:t xml:space="preserve">Checks that the payloads that are inserted in the start node pass between </w:t>
+            </w:r>
+            <w:r>
+              <w:t>Checks that the payloads that are inserted in the start node pass between nodes, and checks the value of them.</w:t>
+            </w:r>
+          </w:p>
+        </w:tc>
+        <w:tc>
+          <w:tcPr>
+            <w:tcW w:w="1460" w:type="dxa"/>
+          </w:tcPr>
+          <w:p>
+            <w:pPr>
+              <w:bidi w:val="0"/>
+            </w:pPr>
+            <w:r>
+              <w:t xml:space="preserve">Current </w:t>
+            </w:r>
+            <w:r>
+              <w:t>Payloads</w:t>
+            </w:r>
+            <w:r>
+              <w:t xml:space="preserve"> pass</w:t>
+            </w:r>
+          </w:p>
+          <w:p>
+            <w:pPr>
+              <w:bidi w:val="0"/>
+            </w:pPr>
+            <w:r>
+              <w:t>between nodes</w:t>
+            </w:r>
+          </w:p>
+        </w:tc>
+        <w:tc>
+          <w:tcPr>
+            <w:tcW w:w="1768" w:type="dxa"/>
+          </w:tcPr>
+          <w:p>
+            <w:pPr>
+              <w:bidi w:val="0"/>
+            </w:pPr>
+            <w:r>
+              <w:t>strings that represent XML code of a diagram of BP Flow syntax</w:t>
+            </w:r>
+          </w:p>
+        </w:tc>
+        <w:tc>
+          <w:tcPr>
+            <w:tcW w:w="1755" w:type="dxa"/>
+          </w:tcPr>
+          <w:p>
+            <w:pPr>
+              <w:bidi w:val="0"/>
+            </w:pPr>
+            <w:r>
+              <w:t>The correct value of the payloads</w:t>
+            </w:r>
+            <w:r>
+              <w:t>:</w:t>
+            </w:r>
+          </w:p>
+          <w:p>
+            <w:pPr>
+              <w:bidi w:val="0"/>
+            </w:pPr>
+            <w:r>
+              <w:t>[</w:t>
+            </w:r>
+            <w:r>
+              <w:t>{"x":3</w:t>
             </w:r>
             <w:proofErr w:type="gramStart"/>
             <w:r>
-              <w:t>nodes, and</w:t>
+              <w:t>},{</w:t>
             </w:r>
             <w:proofErr w:type="gramEnd"/>
             <w:r>
-              <w:t xml:space="preserve"> checks the value of them.</w:t>
-            </w:r>
-          </w:p>
-        </w:tc>
-        <w:tc>
-          <w:tcPr>
-            <w:tcW w:w="1460" w:type="dxa"/>
-          </w:tcPr>
-          <w:p>
-            <w:pPr>
-              <w:bidi w:val="0"/>
-            </w:pPr>
-            <w:r>
-              <w:t>Current Payloads pass</w:t>
-            </w:r>
-          </w:p>
-          <w:p>
-            <w:pPr>
-              <w:bidi w:val="0"/>
-            </w:pPr>
-            <w:r>
-              <w:t>between nodes</w:t>
-            </w:r>
-          </w:p>
-        </w:tc>
-        <w:tc>
-          <w:tcPr>
-            <w:tcW w:w="1768" w:type="dxa"/>
-          </w:tcPr>
-          <w:p>
-            <w:pPr>
-              <w:bidi w:val="0"/>
-            </w:pPr>
-            <w:r>
-              <w:t>strings that represent XML code of a diagram of BP Flow syntax</w:t>
-            </w:r>
-          </w:p>
-        </w:tc>
-        <w:tc>
-          <w:tcPr>
-            <w:tcW w:w="1755" w:type="dxa"/>
-          </w:tcPr>
-          <w:p>
-            <w:pPr>
-              <w:bidi w:val="0"/>
-            </w:pPr>
-            <w:r>
-              <w:t>The correct value of the payloads:</w:t>
-            </w:r>
-          </w:p>
-          <w:p>
-            <w:pPr>
-              <w:bidi w:val="0"/>
-            </w:pPr>
-            <w:r>
-              <w:t>[{"x":3</w:t>
-            </w:r>
-            <w:proofErr w:type="gramStart"/>
-            <w:r>
-              <w:t>},{</w:t>
-            </w:r>
-            <w:proofErr w:type="gramEnd"/>
-            <w:r>
-              <w:t>"y":4}]</w:t>
+              <w:t>"y":4}</w:t>
+            </w:r>
+            <w:r>
+              <w:t>]</w:t>
             </w:r>
           </w:p>
         </w:tc>
@@ -4947,11 +5077,12 @@
             <w:pPr>
               <w:bidi w:val="0"/>
             </w:pPr>
-            <w:proofErr w:type="spellStart"/>
-            <w:r>
-              <w:t>PayloadChange</w:t>
-            </w:r>
-            <w:proofErr w:type="spellEnd"/>
+            <w:r>
+              <w:t>P</w:t>
+            </w:r>
+            <w:r>
+              <w:t>ayloadChange</w:t>
+            </w:r>
             <w:r>
               <w:t>:</w:t>
             </w:r>
@@ -5000,23 +5131,18 @@
               <w:bidi w:val="0"/>
             </w:pPr>
             <w:r>
-              <w:t>The correct value of the payloads after changes of their values:</w:t>
-            </w:r>
-          </w:p>
-          <w:p>
-            <w:pPr>
-              <w:bidi w:val="0"/>
-            </w:pPr>
-            <w:r>
-              <w:t>[{"x":5</w:t>
-            </w:r>
-            <w:proofErr w:type="gramStart"/>
-            <w:r>
-              <w:t>},{</w:t>
-            </w:r>
-            <w:proofErr w:type="gramEnd"/>
-            <w:r>
-              <w:t>"y":6}]</w:t>
+              <w:t>The correct value of the payloads after changes of their values</w:t>
+            </w:r>
+            <w:r>
+              <w:t>:</w:t>
+            </w:r>
+          </w:p>
+          <w:p>
+            <w:pPr>
+              <w:bidi w:val="0"/>
+            </w:pPr>
+            <w:r>
+              <w:t>[{"x":5}]</w:t>
             </w:r>
           </w:p>
         </w:tc>
@@ -5029,15 +5155,7 @@
               <w:bidi w:val="0"/>
             </w:pPr>
             <w:r>
-              <w:t>[{"x":5</w:t>
-            </w:r>
-            <w:proofErr w:type="gramStart"/>
-            <w:r>
-              <w:t>},{</w:t>
-            </w:r>
-            <w:proofErr w:type="gramEnd"/>
-            <w:r>
-              <w:t>"y":6}]</w:t>
+              <w:t>[{"x":5}]</w:t>
             </w:r>
           </w:p>
         </w:tc>
@@ -5120,7 +5238,10 @@
               <w:bidi w:val="0"/>
             </w:pPr>
             <w:r>
-              <w:t>The correct value of the payloads that pass from different outputs:</w:t>
+              <w:t>The correct value of the payloads that pass from different outputs</w:t>
+            </w:r>
+            <w:r>
+              <w:t>:</w:t>
             </w:r>
           </w:p>
           <w:p>
@@ -5173,7 +5294,13 @@
             </w:pPr>
             <w:proofErr w:type="spellStart"/>
             <w:r>
-              <w:t>IllegalGraph</w:t>
+              <w:t>I</w:t>
+            </w:r>
+            <w:r>
+              <w:t>llegal</w:t>
+            </w:r>
+            <w:r>
+              <w:t>Graph</w:t>
             </w:r>
             <w:proofErr w:type="spellEnd"/>
             <w:r>
@@ -5216,7 +5343,10 @@
               <w:bidi w:val="0"/>
             </w:pPr>
             <w:r>
-              <w:t>strings that represent XML code of a diagram of BP Flow syntax, that include lonely start node and edge without target</w:t>
+              <w:t>strings that represent XML code of a diagram of BP Flow syntax</w:t>
+            </w:r>
+            <w:r>
+              <w:t>, that include lonely start node and edge without target</w:t>
             </w:r>
           </w:p>
         </w:tc>
@@ -5350,7 +5480,10 @@
               <w:bidi w:val="0"/>
             </w:pPr>
             <w:r>
-              <w:t>strings that represent XML code of a diagram of BP Flow syntax, that not include lonely start node or edge without target</w:t>
+              <w:t>strings that represent XML code of a diagram of BP Flow syntax</w:t>
+            </w:r>
+            <w:r>
+              <w:t>, that not include lonely start node or edge without target</w:t>
             </w:r>
           </w:p>
         </w:tc>
@@ -5420,7 +5553,31 @@
               <w:bidi w:val="0"/>
             </w:pPr>
             <w:r>
-              <w:t>check that when occur error while executing the JS code on node the execution of the scenario is terminated.</w:t>
+              <w:t xml:space="preserve">check that when occur </w:t>
+            </w:r>
+            <w:r>
+              <w:t>error while executing the JS code on node</w:t>
+            </w:r>
+            <w:r>
+              <w:t xml:space="preserve"> the </w:t>
+            </w:r>
+            <w:r>
+              <w:t>execution</w:t>
+            </w:r>
+            <w:r>
+              <w:t xml:space="preserve"> of the s</w:t>
+            </w:r>
+            <w:r>
+              <w:t>cenario</w:t>
+            </w:r>
+            <w:r>
+              <w:t xml:space="preserve"> is</w:t>
+            </w:r>
+            <w:r>
+              <w:t xml:space="preserve"> terminate</w:t>
+            </w:r>
+            <w:r>
+              <w:t>d.</w:t>
             </w:r>
           </w:p>
         </w:tc>
@@ -5433,7 +5590,19 @@
               <w:bidi w:val="0"/>
             </w:pPr>
             <w:r>
-              <w:t>handle error while executing JS code</w:t>
+              <w:t xml:space="preserve">handle </w:t>
+            </w:r>
+            <w:r>
+              <w:t>error</w:t>
+            </w:r>
+            <w:r>
+              <w:t xml:space="preserve"> </w:t>
+            </w:r>
+            <w:r>
+              <w:t>while executing</w:t>
+            </w:r>
+            <w:r>
+              <w:t xml:space="preserve"> JS code</w:t>
             </w:r>
           </w:p>
         </w:tc>
@@ -5446,7 +5615,19 @@
               <w:bidi w:val="0"/>
             </w:pPr>
             <w:r>
-              <w:t>strings that represent XML code of a diagram of BP Flow syntax, that include JS code in the code editor of the general node that made an exception</w:t>
+              <w:t>strings that represent XML code of a diagram of BP Flow syntax</w:t>
+            </w:r>
+            <w:r>
+              <w:t xml:space="preserve">, that </w:t>
+            </w:r>
+            <w:r>
+              <w:t xml:space="preserve">include </w:t>
+            </w:r>
+            <w:r>
+              <w:t xml:space="preserve">JS </w:t>
+            </w:r>
+            <w:r>
+              <w:t>code in the code editor of the general node that made an exception</w:t>
             </w:r>
           </w:p>
         </w:tc>
@@ -5519,21 +5700,434 @@
               <w:bidi w:val="0"/>
             </w:pPr>
             <w:r>
-              <w:t xml:space="preserve">check that when occur error while executing the JS code on node the execution of the scenario is terminated and the </w:t>
+              <w:t xml:space="preserve">check that when occur </w:t>
+            </w:r>
+            <w:r>
+              <w:t>error while executing the JS code on node</w:t>
+            </w:r>
+            <w:r>
+              <w:t xml:space="preserve"> the </w:t>
+            </w:r>
+            <w:r>
+              <w:t>execution</w:t>
+            </w:r>
+            <w:r>
+              <w:t xml:space="preserve"> of the s</w:t>
+            </w:r>
+            <w:r>
+              <w:t>cenario</w:t>
+            </w:r>
+            <w:r>
+              <w:t xml:space="preserve"> is</w:t>
+            </w:r>
+            <w:r>
+              <w:t xml:space="preserve"> terminate</w:t>
+            </w:r>
+            <w:r>
+              <w:t>d and the others scenarios continue to run.</w:t>
+            </w:r>
+          </w:p>
+          <w:p>
+            <w:pPr>
+              <w:bidi w:val="0"/>
+            </w:pPr>
+          </w:p>
+        </w:tc>
+        <w:tc>
+          <w:tcPr>
+            <w:tcW w:w="1460" w:type="dxa"/>
+          </w:tcPr>
+          <w:p>
+            <w:pPr>
+              <w:bidi w:val="0"/>
+            </w:pPr>
+            <w:r>
+              <w:t xml:space="preserve">handle </w:t>
+            </w:r>
+            <w:r>
+              <w:t>error</w:t>
+            </w:r>
+            <w:r>
+              <w:t xml:space="preserve"> </w:t>
+            </w:r>
+            <w:r>
+              <w:t>while executing</w:t>
+            </w:r>
+            <w:r>
+              <w:t xml:space="preserve"> JS code</w:t>
+            </w:r>
+          </w:p>
+        </w:tc>
+        <w:tc>
+          <w:tcPr>
+            <w:tcW w:w="1768" w:type="dxa"/>
+          </w:tcPr>
+          <w:p>
+            <w:pPr>
+              <w:bidi w:val="0"/>
+            </w:pPr>
+            <w:r>
+              <w:t>strings that represent XML code of a diagram of BP Flow syntax</w:t>
+            </w:r>
+            <w:r>
+              <w:t xml:space="preserve">, that </w:t>
+            </w:r>
+            <w:r>
+              <w:t>include</w:t>
+            </w:r>
+            <w:r>
+              <w:t xml:space="preserve"> 3 s</w:t>
+            </w:r>
+            <w:r>
+              <w:t>cenario</w:t>
+            </w:r>
+            <w:r>
+              <w:t xml:space="preserve">s that in one of them has JS </w:t>
+            </w:r>
+            <w:r>
+              <w:t>code in the code editor of the general node that made an exception</w:t>
+            </w:r>
+          </w:p>
+        </w:tc>
+        <w:tc>
+          <w:tcPr>
+            <w:tcW w:w="1755" w:type="dxa"/>
+          </w:tcPr>
+          <w:p>
+            <w:pPr>
+              <w:bidi w:val="0"/>
+            </w:pPr>
+            <w:r>
+              <w:t>Seven events:</w:t>
+            </w:r>
+          </w:p>
+          <w:p>
+            <w:pPr>
+              <w:bidi w:val="0"/>
+            </w:pPr>
+            <w:r>
+              <w:t>That not include the event “</w:t>
+            </w:r>
+            <w:r>
+              <w:t>after error</w:t>
+            </w:r>
+            <w:r>
+              <w:t>” and includes: “Before error”, 1, 2, 3, 4, 5</w:t>
+            </w:r>
+          </w:p>
+        </w:tc>
+        <w:tc>
+          <w:tcPr>
+            <w:tcW w:w="1473" w:type="dxa"/>
+          </w:tcPr>
+          <w:p>
+            <w:pPr>
+              <w:bidi w:val="0"/>
+            </w:pPr>
+            <w:r>
+              <w:t>1, 4, Before error, 2, 5, 6, 3</w:t>
+            </w:r>
+          </w:p>
+        </w:tc>
+        <w:tc>
+          <w:tcPr>
+            <w:tcW w:w="1079" w:type="dxa"/>
+          </w:tcPr>
+          <w:p>
+            <w:pPr>
+              <w:bidi w:val="0"/>
+            </w:pPr>
+            <w:r>
+              <w:t>Pass</w:t>
+            </w:r>
+          </w:p>
+        </w:tc>
+      </w:tr>
+      <w:tr>
+        <w:trPr>
+          <w:trHeight w:val="2697"/>
+        </w:trPr>
+        <w:tc>
+          <w:tcPr>
+            <w:tcW w:w="2383" w:type="dxa"/>
+          </w:tcPr>
+          <w:p>
+            <w:pPr>
+              <w:bidi w:val="0"/>
+            </w:pPr>
+            <w:proofErr w:type="spellStart"/>
+            <w:r>
+              <w:t>TicTacToe</w:t>
+            </w:r>
+            <w:proofErr w:type="spellEnd"/>
+            <w:r>
+              <w:t>:</w:t>
+            </w:r>
+          </w:p>
+          <w:p>
+            <w:pPr>
+              <w:bidi w:val="0"/>
+            </w:pPr>
+            <w:r>
+              <w:t xml:space="preserve">Checks the </w:t>
+            </w:r>
+            <w:r>
+              <w:t>c</w:t>
+            </w:r>
+            <w:r>
+              <w:t xml:space="preserve">omplex </w:t>
+            </w:r>
+            <w:r>
+              <w:t xml:space="preserve">program </w:t>
+            </w:r>
+            <w:r>
+              <w:t>Tic-tac-toe</w:t>
+            </w:r>
+            <w:r>
+              <w:t>.</w:t>
+            </w:r>
+          </w:p>
+          <w:p>
+            <w:pPr>
+              <w:bidi w:val="0"/>
+            </w:pPr>
+            <w:r>
+              <w:t>-</w:t>
+            </w:r>
+            <w:r>
+              <w:t xml:space="preserve"> Checks the order of event</w:t>
+            </w:r>
+            <w:r>
+              <w:t>s,</w:t>
+            </w:r>
+          </w:p>
+          <w:p>
+            <w:pPr>
+              <w:bidi w:val="0"/>
+            </w:pPr>
+            <w:r>
+              <w:t>the amount of events</w:t>
+            </w:r>
+          </w:p>
+          <w:p>
+            <w:pPr>
+              <w:bidi w:val="0"/>
+            </w:pPr>
+            <w:r>
+              <w:t>a</w:t>
+            </w:r>
+            <w:r>
+              <w:t xml:space="preserve">nd the rules of the game </w:t>
+            </w:r>
+          </w:p>
+        </w:tc>
+        <w:tc>
+          <w:tcPr>
+            <w:tcW w:w="1460" w:type="dxa"/>
+          </w:tcPr>
+          <w:p>
+            <w:pPr>
+              <w:bidi w:val="0"/>
+            </w:pPr>
+            <w:r>
+              <w:t xml:space="preserve">Legal order of events </w:t>
+            </w:r>
+            <w:r>
+              <w:t>occur</w:t>
+            </w:r>
+            <w:r>
+              <w:t>s, General-node multiply outputs</w:t>
+            </w:r>
+          </w:p>
+          <w:p>
+            <w:pPr>
+              <w:bidi w:val="0"/>
+            </w:pPr>
+            <w:r>
+              <w:t xml:space="preserve">And Request, Block and Wait events in </w:t>
+            </w:r>
+            <w:proofErr w:type="spellStart"/>
+            <w:r>
+              <w:t>bsync</w:t>
+            </w:r>
+            <w:proofErr w:type="spellEnd"/>
+            <w:r>
+              <w:t xml:space="preserve"> nodes</w:t>
+            </w:r>
+          </w:p>
+        </w:tc>
+        <w:tc>
+          <w:tcPr>
+            <w:tcW w:w="1768" w:type="dxa"/>
+          </w:tcPr>
+          <w:p>
+            <w:pPr>
+              <w:bidi w:val="0"/>
+            </w:pPr>
+            <w:r>
+              <w:t>strings that represent XML code of a diagram of BP Flow syntax</w:t>
+            </w:r>
+          </w:p>
+        </w:tc>
+        <w:tc>
+          <w:tcPr>
+            <w:tcW w:w="1755" w:type="dxa"/>
+          </w:tcPr>
+          <w:p>
+            <w:pPr>
+              <w:bidi w:val="0"/>
+            </w:pPr>
+            <w:r>
+              <w:t>Number of events that selected :9.</w:t>
+            </w:r>
+          </w:p>
+          <w:p>
+            <w:pPr>
+              <w:bidi w:val="0"/>
+            </w:pPr>
+            <w:r>
+              <w:t xml:space="preserve">Legal order of </w:t>
+            </w:r>
+            <w:r>
+              <w:t>occurrences</w:t>
+            </w:r>
+            <w:r>
+              <w:t>: “X”</w:t>
             </w:r>
             <w:proofErr w:type="gramStart"/>
             <w:r>
-              <w:t>others</w:t>
+              <w:t>, ”O</w:t>
             </w:r>
             <w:proofErr w:type="gramEnd"/>
             <w:r>
-              <w:t xml:space="preserve"> scenarios continue to run.</w:t>
-            </w:r>
-          </w:p>
-          <w:p>
-            <w:pPr>
-              <w:bidi w:val="0"/>
-            </w:pPr>
+              <w:t>”, ”X”, ”O” …</w:t>
+            </w:r>
+          </w:p>
+          <w:p>
+            <w:pPr>
+              <w:bidi w:val="0"/>
+              <w:rPr>
+                <w:rtl/>
+              </w:rPr>
+            </w:pPr>
+            <w:r>
+              <w:t>Valid selection of game board slot</w:t>
+            </w:r>
+          </w:p>
+          <w:p>
+            <w:pPr>
+              <w:bidi w:val="0"/>
+            </w:pPr>
+          </w:p>
+          <w:p>
+            <w:pPr>
+              <w:bidi w:val="0"/>
+            </w:pPr>
+          </w:p>
+        </w:tc>
+        <w:tc>
+          <w:tcPr>
+            <w:tcW w:w="1473" w:type="dxa"/>
+          </w:tcPr>
+          <w:p>
+            <w:pPr>
+              <w:bidi w:val="0"/>
+            </w:pPr>
+            <w:r>
+              <w:t>Number of events – 9.</w:t>
+            </w:r>
+          </w:p>
+          <w:p>
+            <w:pPr>
+              <w:bidi w:val="0"/>
+            </w:pPr>
+            <w:r>
+              <w:t xml:space="preserve">Events </w:t>
+            </w:r>
+            <w:r>
+              <w:t>occurrences</w:t>
+            </w:r>
+            <w:r>
+              <w:t>: “X”</w:t>
+            </w:r>
+            <w:proofErr w:type="gramStart"/>
+            <w:r>
+              <w:t>, ”O</w:t>
+            </w:r>
+            <w:proofErr w:type="gramEnd"/>
+            <w:r>
+              <w:t>”, ”X”, ”O” …</w:t>
+            </w:r>
+          </w:p>
+          <w:p>
+            <w:pPr>
+              <w:bidi w:val="0"/>
+              <w:rPr>
+                <w:rtl/>
+              </w:rPr>
+            </w:pPr>
+            <w:r>
+              <w:t>Valid selection of game board slot</w:t>
+            </w:r>
+            <w:r>
+              <w:t>.</w:t>
+            </w:r>
+          </w:p>
+          <w:p>
+            <w:pPr>
+              <w:bidi w:val="0"/>
+            </w:pPr>
+          </w:p>
+        </w:tc>
+        <w:tc>
+          <w:tcPr>
+            <w:tcW w:w="1079" w:type="dxa"/>
+          </w:tcPr>
+          <w:p>
+            <w:pPr>
+              <w:bidi w:val="0"/>
+            </w:pPr>
+            <w:r>
+              <w:t>Pass</w:t>
+            </w:r>
+          </w:p>
+        </w:tc>
+      </w:tr>
+      <w:tr>
+        <w:trPr>
+          <w:trHeight w:val="2697"/>
+        </w:trPr>
+        <w:tc>
+          <w:tcPr>
+            <w:tcW w:w="2383" w:type="dxa"/>
+          </w:tcPr>
+          <w:p>
+            <w:proofErr w:type="spellStart"/>
+            <w:r>
+              <w:lastRenderedPageBreak/>
+              <w:t>BsyncSections</w:t>
+            </w:r>
+            <w:proofErr w:type="spellEnd"/>
+            <w:r>
+              <w:t>:</w:t>
+            </w:r>
+          </w:p>
+          <w:p>
+            <w:pPr>
+              <w:bidi w:val="0"/>
+            </w:pPr>
+            <w:r>
+              <w:t xml:space="preserve">Check that the </w:t>
+            </w:r>
+            <w:r>
+              <w:t>section</w:t>
+            </w:r>
+            <w:r>
+              <w:t xml:space="preserve">s: Request, Wait, Block </w:t>
+            </w:r>
+            <w:r>
+              <w:t>should return an array of strings</w:t>
+            </w:r>
           </w:p>
         </w:tc>
         <w:tc>
@@ -5545,7 +6139,15 @@
               <w:bidi w:val="0"/>
             </w:pPr>
             <w:r>
-              <w:t>handle error while executing JS code</w:t>
+              <w:t xml:space="preserve">Legal input in the </w:t>
+            </w:r>
+            <w:proofErr w:type="spellStart"/>
+            <w:r>
+              <w:t>Bsync</w:t>
+            </w:r>
+            <w:proofErr w:type="spellEnd"/>
+            <w:r>
+              <w:t xml:space="preserve"> Sections: Request, Wait, Block</w:t>
             </w:r>
           </w:p>
         </w:tc>
@@ -5558,7 +6160,24 @@
               <w:bidi w:val="0"/>
             </w:pPr>
             <w:r>
-              <w:t>strings that represent XML code of a diagram of BP Flow syntax, that include 3 scenarios that in one of them has JS code in the code editor of the general node that made an exception</w:t>
+              <w:t>strings that represent XML code of a diagram of BP Flow syntax</w:t>
+            </w:r>
+            <w:r>
+              <w:t xml:space="preserve">, that </w:t>
+            </w:r>
+            <w:r>
+              <w:t>include</w:t>
+            </w:r>
+            <w:r>
+              <w:t xml:space="preserve"> </w:t>
+            </w:r>
+            <w:proofErr w:type="spellStart"/>
+            <w:r>
+              <w:t>Bsync</w:t>
+            </w:r>
+            <w:proofErr w:type="spellEnd"/>
+            <w:r>
+              <w:t xml:space="preserve"> nodes that not return in the section array of strings</w:t>
             </w:r>
           </w:p>
         </w:tc>
@@ -5570,17 +6189,11 @@
             <w:pPr>
               <w:bidi w:val="0"/>
             </w:pPr>
-            <w:r>
-              <w:t>Seven events:</w:t>
-            </w:r>
-          </w:p>
-          <w:p>
-            <w:pPr>
-              <w:bidi w:val="0"/>
-            </w:pPr>
-            <w:r>
-              <w:t>That not include the event “after error” and includes: “Before error”, 1, 2, 3, 4, 5</w:t>
-            </w:r>
+            <w:proofErr w:type="spellStart"/>
+            <w:r>
+              <w:t>BeforeError</w:t>
+            </w:r>
+            <w:proofErr w:type="spellEnd"/>
           </w:p>
         </w:tc>
         <w:tc>
@@ -5591,9 +6204,11 @@
             <w:pPr>
               <w:bidi w:val="0"/>
             </w:pPr>
-            <w:r>
-              <w:t>1, 4, Before error, 2, 5, 6, 3</w:t>
-            </w:r>
+            <w:proofErr w:type="spellStart"/>
+            <w:r>
+              <w:t>BeforeError</w:t>
+            </w:r>
+            <w:proofErr w:type="spellEnd"/>
           </w:p>
         </w:tc>
         <w:tc>
@@ -5663,6 +6278,14 @@
       <w:pPr>
         <w:bidi w:val="0"/>
       </w:pPr>
+    </w:p>
+    <w:p>
+      <w:pPr>
+        <w:bidi w:val="0"/>
+      </w:pPr>
+      <w:r>
+        <w:br w:type="page"/>
+      </w:r>
     </w:p>
     <w:p>
       <w:pPr>
@@ -6102,6 +6725,7 @@
           <w:p>
             <w:proofErr w:type="spellStart"/>
             <w:r>
+              <w:lastRenderedPageBreak/>
               <w:t>RandomOrder</w:t>
             </w:r>
             <w:proofErr w:type="spellEnd"/>
@@ -6119,11 +6743,7 @@
             </w:r>
             <w:proofErr w:type="gramEnd"/>
             <w:r>
-              <w:t xml:space="preserve"> of requests in 100 runs is under 45% </w:t>
-            </w:r>
-            <w:r>
-              <w:lastRenderedPageBreak/>
-              <w:t>(from six legal requests sequence)</w:t>
+              <w:t xml:space="preserve"> of requests in 100 runs is under 45% (from six legal requests sequence)</w:t>
             </w:r>
           </w:p>
         </w:tc>
@@ -6133,7 +6753,6 @@
           </w:tcPr>
           <w:p>
             <w:r>
-              <w:lastRenderedPageBreak/>
               <w:t xml:space="preserve">The right order of events </w:t>
             </w:r>
             <w:r>
@@ -6428,15 +7047,7 @@
               <w:br/>
             </w:r>
             <w:r>
-              <w:t xml:space="preserve">Checks that the payloads that are inserted in the start node pass between </w:t>
-            </w:r>
-            <w:proofErr w:type="gramStart"/>
-            <w:r>
-              <w:t>nodes, and</w:t>
-            </w:r>
-            <w:proofErr w:type="gramEnd"/>
-            <w:r>
-              <w:t xml:space="preserve"> checks the value of them.</w:t>
+              <w:t>Checks that the payloads that are inserted in the start node pass between nodes, and checks the value of them.</w:t>
             </w:r>
           </w:p>
         </w:tc>
@@ -6545,7 +7156,6 @@
             <w:tcW w:w="1985" w:type="dxa"/>
           </w:tcPr>
           <w:p>
-            <w:proofErr w:type="spellStart"/>
             <w:r>
               <w:lastRenderedPageBreak/>
               <w:t>P</w:t>
@@ -6553,7 +7163,6 @@
             <w:r>
               <w:t>ayloadChange</w:t>
             </w:r>
-            <w:proofErr w:type="spellEnd"/>
             <w:r>
               <w:t>:</w:t>
             </w:r>
@@ -6811,7 +7420,7 @@
 </file>
 
 <file path=word/endnotes.xml><?xml version="1.0" encoding="utf-8"?>
-<w:endnotes xmlns:wpc="http://schemas.microsoft.com/office/word/2010/wordprocessingCanvas" xmlns:cx="http://schemas.microsoft.com/office/drawing/2014/chartex" xmlns:cx1="http://schemas.microsoft.com/office/drawing/2015/9/8/chartex" xmlns:cx2="http://schemas.microsoft.com/office/drawing/2015/10/21/chartex" xmlns:cx3="http://schemas.microsoft.com/office/drawing/2016/5/9/chartex" xmlns:cx4="http://schemas.microsoft.com/office/drawing/2016/5/10/chartex" xmlns:cx5="http://schemas.microsoft.com/office/drawing/2016/5/11/chartex" xmlns:cx6="http://schemas.microsoft.com/office/drawing/2016/5/12/chartex" xmlns:cx7="http://schemas.microsoft.com/office/drawing/2016/5/13/chartex" xmlns:cx8="http://schemas.microsoft.com/office/drawing/2016/5/14/chartex" xmlns:mc="http://schemas.openxmlformats.org/markup-compatibility/2006" xmlns:aink="http://schemas.microsoft.com/office/drawing/2016/ink" xmlns:am3d="http://schemas.microsoft.com/office/drawing/2017/model3d" xmlns:o="urn:schemas-microsoft-com:office:office" xmlns:r="http://schemas.openxmlformats.org/officeDocument/2006/relationships" xmlns:m="http://schemas.openxmlformats.org/officeDocument/2006/math" xmlns:v="urn:schemas-microsoft-com:vml" xmlns:wp14="http://schemas.microsoft.com/office/word/2010/wordprocessingDrawing" xmlns:wp="http://schemas.openxmlformats.org/drawingml/2006/wordprocessingDrawing" xmlns:w10="urn:schemas-microsoft-com:office:word" xmlns:w="http://schemas.openxmlformats.org/wordprocessingml/2006/main" xmlns:w14="http://schemas.microsoft.com/office/word/2010/wordml" xmlns:w15="http://schemas.microsoft.com/office/word/2012/wordml" xmlns:w16cid="http://schemas.microsoft.com/office/word/2016/wordml/cid" xmlns:w16se="http://schemas.microsoft.com/office/word/2015/wordml/symex" xmlns:wpg="http://schemas.microsoft.com/office/word/2010/wordprocessingGroup" xmlns:wpi="http://schemas.microsoft.com/office/word/2010/wordprocessingInk" xmlns:wne="http://schemas.microsoft.com/office/word/2006/wordml" xmlns:wps="http://schemas.microsoft.com/office/word/2010/wordprocessingShape" mc:Ignorable="w14 w15 w16se w16cid wp14">
+<w:endnotes xmlns:wpc="http://schemas.microsoft.com/office/word/2010/wordprocessingCanvas" xmlns:cx="http://schemas.microsoft.com/office/drawing/2014/chartex" xmlns:cx1="http://schemas.microsoft.com/office/drawing/2015/9/8/chartex" xmlns:cx2="http://schemas.microsoft.com/office/drawing/2015/10/21/chartex" xmlns:cx3="http://schemas.microsoft.com/office/drawing/2016/5/9/chartex" xmlns:cx4="http://schemas.microsoft.com/office/drawing/2016/5/10/chartex" xmlns:cx5="http://schemas.microsoft.com/office/drawing/2016/5/11/chartex" xmlns:cx6="http://schemas.microsoft.com/office/drawing/2016/5/12/chartex" xmlns:cx7="http://schemas.microsoft.com/office/drawing/2016/5/13/chartex" xmlns:cx8="http://schemas.microsoft.com/office/drawing/2016/5/14/chartex" xmlns:mc="http://schemas.openxmlformats.org/markup-compatibility/2006" xmlns:aink="http://schemas.microsoft.com/office/drawing/2016/ink" xmlns:am3d="http://schemas.microsoft.com/office/drawing/2017/model3d" xmlns:o="urn:schemas-microsoft-com:office:office" xmlns:r="http://schemas.openxmlformats.org/officeDocument/2006/relationships" xmlns:m="http://schemas.openxmlformats.org/officeDocument/2006/math" xmlns:v="urn:schemas-microsoft-com:vml" xmlns:wp14="http://schemas.microsoft.com/office/word/2010/wordprocessingDrawing" xmlns:wp="http://schemas.openxmlformats.org/drawingml/2006/wordprocessingDrawing" xmlns:w10="urn:schemas-microsoft-com:office:word" xmlns:w="http://schemas.openxmlformats.org/wordprocessingml/2006/main" xmlns:w14="http://schemas.microsoft.com/office/word/2010/wordml" xmlns:w15="http://schemas.microsoft.com/office/word/2012/wordml" xmlns:w16cex="http://schemas.microsoft.com/office/word/2018/wordml/cex" xmlns:w16cid="http://schemas.microsoft.com/office/word/2016/wordml/cid" xmlns:w16="http://schemas.microsoft.com/office/word/2018/wordml" xmlns:w16se="http://schemas.microsoft.com/office/word/2015/wordml/symex" xmlns:wpg="http://schemas.microsoft.com/office/word/2010/wordprocessingGroup" xmlns:wpi="http://schemas.microsoft.com/office/word/2010/wordprocessingInk" xmlns:wne="http://schemas.microsoft.com/office/word/2006/wordml" xmlns:wps="http://schemas.microsoft.com/office/word/2010/wordprocessingShape" mc:Ignorable="w14 w15 w16se w16cid w16 w16cex wp14">
   <w:endnote w:type="separator" w:id="-1">
     <w:p>
       <w:pPr>
@@ -6836,7 +7445,7 @@
 </file>
 
 <file path=word/footer1.xml><?xml version="1.0" encoding="utf-8"?>
-<w:ftr xmlns:wpc="http://schemas.microsoft.com/office/word/2010/wordprocessingCanvas" xmlns:cx="http://schemas.microsoft.com/office/drawing/2014/chartex" xmlns:cx1="http://schemas.microsoft.com/office/drawing/2015/9/8/chartex" xmlns:cx2="http://schemas.microsoft.com/office/drawing/2015/10/21/chartex" xmlns:cx3="http://schemas.microsoft.com/office/drawing/2016/5/9/chartex" xmlns:cx4="http://schemas.microsoft.com/office/drawing/2016/5/10/chartex" xmlns:cx5="http://schemas.microsoft.com/office/drawing/2016/5/11/chartex" xmlns:cx6="http://schemas.microsoft.com/office/drawing/2016/5/12/chartex" xmlns:cx7="http://schemas.microsoft.com/office/drawing/2016/5/13/chartex" xmlns:cx8="http://schemas.microsoft.com/office/drawing/2016/5/14/chartex" xmlns:mc="http://schemas.openxmlformats.org/markup-compatibility/2006" xmlns:aink="http://schemas.microsoft.com/office/drawing/2016/ink" xmlns:am3d="http://schemas.microsoft.com/office/drawing/2017/model3d" xmlns:o="urn:schemas-microsoft-com:office:office" xmlns:r="http://schemas.openxmlformats.org/officeDocument/2006/relationships" xmlns:m="http://schemas.openxmlformats.org/officeDocument/2006/math" xmlns:v="urn:schemas-microsoft-com:vml" xmlns:wp14="http://schemas.microsoft.com/office/word/2010/wordprocessingDrawing" xmlns:wp="http://schemas.openxmlformats.org/drawingml/2006/wordprocessingDrawing" xmlns:w10="urn:schemas-microsoft-com:office:word" xmlns:w="http://schemas.openxmlformats.org/wordprocessingml/2006/main" xmlns:w14="http://schemas.microsoft.com/office/word/2010/wordml" xmlns:w15="http://schemas.microsoft.com/office/word/2012/wordml" xmlns:w16cid="http://schemas.microsoft.com/office/word/2016/wordml/cid" xmlns:w16se="http://schemas.microsoft.com/office/word/2015/wordml/symex" xmlns:wpg="http://schemas.microsoft.com/office/word/2010/wordprocessingGroup" xmlns:wpi="http://schemas.microsoft.com/office/word/2010/wordprocessingInk" xmlns:wne="http://schemas.microsoft.com/office/word/2006/wordml" xmlns:wps="http://schemas.microsoft.com/office/word/2010/wordprocessingShape" mc:Ignorable="w14 w15 w16se w16cid wp14">
+<w:ftr xmlns:wpc="http://schemas.microsoft.com/office/word/2010/wordprocessingCanvas" xmlns:cx="http://schemas.microsoft.com/office/drawing/2014/chartex" xmlns:cx1="http://schemas.microsoft.com/office/drawing/2015/9/8/chartex" xmlns:cx2="http://schemas.microsoft.com/office/drawing/2015/10/21/chartex" xmlns:cx3="http://schemas.microsoft.com/office/drawing/2016/5/9/chartex" xmlns:cx4="http://schemas.microsoft.com/office/drawing/2016/5/10/chartex" xmlns:cx5="http://schemas.microsoft.com/office/drawing/2016/5/11/chartex" xmlns:cx6="http://schemas.microsoft.com/office/drawing/2016/5/12/chartex" xmlns:cx7="http://schemas.microsoft.com/office/drawing/2016/5/13/chartex" xmlns:cx8="http://schemas.microsoft.com/office/drawing/2016/5/14/chartex" xmlns:mc="http://schemas.openxmlformats.org/markup-compatibility/2006" xmlns:aink="http://schemas.microsoft.com/office/drawing/2016/ink" xmlns:am3d="http://schemas.microsoft.com/office/drawing/2017/model3d" xmlns:o="urn:schemas-microsoft-com:office:office" xmlns:r="http://schemas.openxmlformats.org/officeDocument/2006/relationships" xmlns:m="http://schemas.openxmlformats.org/officeDocument/2006/math" xmlns:v="urn:schemas-microsoft-com:vml" xmlns:wp14="http://schemas.microsoft.com/office/word/2010/wordprocessingDrawing" xmlns:wp="http://schemas.openxmlformats.org/drawingml/2006/wordprocessingDrawing" xmlns:w10="urn:schemas-microsoft-com:office:word" xmlns:w="http://schemas.openxmlformats.org/wordprocessingml/2006/main" xmlns:w14="http://schemas.microsoft.com/office/word/2010/wordml" xmlns:w15="http://schemas.microsoft.com/office/word/2012/wordml" xmlns:w16cex="http://schemas.microsoft.com/office/word/2018/wordml/cex" xmlns:w16cid="http://schemas.microsoft.com/office/word/2016/wordml/cid" xmlns:w16="http://schemas.microsoft.com/office/word/2018/wordml" xmlns:w16se="http://schemas.microsoft.com/office/word/2015/wordml/symex" xmlns:wpg="http://schemas.microsoft.com/office/word/2010/wordprocessingGroup" xmlns:wpi="http://schemas.microsoft.com/office/word/2010/wordprocessingInk" xmlns:wne="http://schemas.microsoft.com/office/word/2006/wordml" xmlns:wps="http://schemas.microsoft.com/office/word/2010/wordprocessingShape" mc:Ignorable="w14 w15 w16se w16cid w16 w16cex wp14">
   <w:sdt>
     <w:sdtPr>
       <w:rPr>
@@ -6848,6 +7457,7 @@
         <w:docPartUnique/>
       </w:docPartObj>
     </w:sdtPr>
+    <w:sdtEndPr/>
     <w:sdtContent>
       <w:p>
         <w:pPr>
@@ -6879,16 +7489,13 @@
   <w:p>
     <w:pPr>
       <w:pStyle w:val="a7"/>
-      <w:rPr>
-        <w:rFonts w:hint="cs"/>
-      </w:rPr>
     </w:pPr>
   </w:p>
 </w:ftr>
 </file>
 
 <file path=word/footnotes.xml><?xml version="1.0" encoding="utf-8"?>
-<w:footnotes xmlns:wpc="http://schemas.microsoft.com/office/word/2010/wordprocessingCanvas" xmlns:cx="http://schemas.microsoft.com/office/drawing/2014/chartex" xmlns:cx1="http://schemas.microsoft.com/office/drawing/2015/9/8/chartex" xmlns:cx2="http://schemas.microsoft.com/office/drawing/2015/10/21/chartex" xmlns:cx3="http://schemas.microsoft.com/office/drawing/2016/5/9/chartex" xmlns:cx4="http://schemas.microsoft.com/office/drawing/2016/5/10/chartex" xmlns:cx5="http://schemas.microsoft.com/office/drawing/2016/5/11/chartex" xmlns:cx6="http://schemas.microsoft.com/office/drawing/2016/5/12/chartex" xmlns:cx7="http://schemas.microsoft.com/office/drawing/2016/5/13/chartex" xmlns:cx8="http://schemas.microsoft.com/office/drawing/2016/5/14/chartex" xmlns:mc="http://schemas.openxmlformats.org/markup-compatibility/2006" xmlns:aink="http://schemas.microsoft.com/office/drawing/2016/ink" xmlns:am3d="http://schemas.microsoft.com/office/drawing/2017/model3d" xmlns:o="urn:schemas-microsoft-com:office:office" xmlns:r="http://schemas.openxmlformats.org/officeDocument/2006/relationships" xmlns:m="http://schemas.openxmlformats.org/officeDocument/2006/math" xmlns:v="urn:schemas-microsoft-com:vml" xmlns:wp14="http://schemas.microsoft.com/office/word/2010/wordprocessingDrawing" xmlns:wp="http://schemas.openxmlformats.org/drawingml/2006/wordprocessingDrawing" xmlns:w10="urn:schemas-microsoft-com:office:word" xmlns:w="http://schemas.openxmlformats.org/wordprocessingml/2006/main" xmlns:w14="http://schemas.microsoft.com/office/word/2010/wordml" xmlns:w15="http://schemas.microsoft.com/office/word/2012/wordml" xmlns:w16cid="http://schemas.microsoft.com/office/word/2016/wordml/cid" xmlns:w16se="http://schemas.microsoft.com/office/word/2015/wordml/symex" xmlns:wpg="http://schemas.microsoft.com/office/word/2010/wordprocessingGroup" xmlns:wpi="http://schemas.microsoft.com/office/word/2010/wordprocessingInk" xmlns:wne="http://schemas.microsoft.com/office/word/2006/wordml" xmlns:wps="http://schemas.microsoft.com/office/word/2010/wordprocessingShape" mc:Ignorable="w14 w15 w16se w16cid wp14">
+<w:footnotes xmlns:wpc="http://schemas.microsoft.com/office/word/2010/wordprocessingCanvas" xmlns:cx="http://schemas.microsoft.com/office/drawing/2014/chartex" xmlns:cx1="http://schemas.microsoft.com/office/drawing/2015/9/8/chartex" xmlns:cx2="http://schemas.microsoft.com/office/drawing/2015/10/21/chartex" xmlns:cx3="http://schemas.microsoft.com/office/drawing/2016/5/9/chartex" xmlns:cx4="http://schemas.microsoft.com/office/drawing/2016/5/10/chartex" xmlns:cx5="http://schemas.microsoft.com/office/drawing/2016/5/11/chartex" xmlns:cx6="http://schemas.microsoft.com/office/drawing/2016/5/12/chartex" xmlns:cx7="http://schemas.microsoft.com/office/drawing/2016/5/13/chartex" xmlns:cx8="http://schemas.microsoft.com/office/drawing/2016/5/14/chartex" xmlns:mc="http://schemas.openxmlformats.org/markup-compatibility/2006" xmlns:aink="http://schemas.microsoft.com/office/drawing/2016/ink" xmlns:am3d="http://schemas.microsoft.com/office/drawing/2017/model3d" xmlns:o="urn:schemas-microsoft-com:office:office" xmlns:r="http://schemas.openxmlformats.org/officeDocument/2006/relationships" xmlns:m="http://schemas.openxmlformats.org/officeDocument/2006/math" xmlns:v="urn:schemas-microsoft-com:vml" xmlns:wp14="http://schemas.microsoft.com/office/word/2010/wordprocessingDrawing" xmlns:wp="http://schemas.openxmlformats.org/drawingml/2006/wordprocessingDrawing" xmlns:w10="urn:schemas-microsoft-com:office:word" xmlns:w="http://schemas.openxmlformats.org/wordprocessingml/2006/main" xmlns:w14="http://schemas.microsoft.com/office/word/2010/wordml" xmlns:w15="http://schemas.microsoft.com/office/word/2012/wordml" xmlns:w16cex="http://schemas.microsoft.com/office/word/2018/wordml/cex" xmlns:w16cid="http://schemas.microsoft.com/office/word/2016/wordml/cid" xmlns:w16="http://schemas.microsoft.com/office/word/2018/wordml" xmlns:w16se="http://schemas.microsoft.com/office/word/2015/wordml/symex" xmlns:wpg="http://schemas.microsoft.com/office/word/2010/wordprocessingGroup" xmlns:wpi="http://schemas.microsoft.com/office/word/2010/wordprocessingInk" xmlns:wne="http://schemas.microsoft.com/office/word/2006/wordml" xmlns:wps="http://schemas.microsoft.com/office/word/2010/wordprocessingShape" mc:Ignorable="w14 w15 w16se w16cid w16 w16cex wp14">
   <w:footnote w:type="separator" w:id="-1">
     <w:p>
       <w:pPr>
@@ -6913,7 +7520,7 @@
 </file>
 
 <file path=word/numbering.xml><?xml version="1.0" encoding="utf-8"?>
-<w:numbering xmlns:wpc="http://schemas.microsoft.com/office/word/2010/wordprocessingCanvas" xmlns:cx="http://schemas.microsoft.com/office/drawing/2014/chartex" xmlns:cx1="http://schemas.microsoft.com/office/drawing/2015/9/8/chartex" xmlns:cx2="http://schemas.microsoft.com/office/drawing/2015/10/21/chartex" xmlns:cx3="http://schemas.microsoft.com/office/drawing/2016/5/9/chartex" xmlns:cx4="http://schemas.microsoft.com/office/drawing/2016/5/10/chartex" xmlns:cx5="http://schemas.microsoft.com/office/drawing/2016/5/11/chartex" xmlns:cx6="http://schemas.microsoft.com/office/drawing/2016/5/12/chartex" xmlns:cx7="http://schemas.microsoft.com/office/drawing/2016/5/13/chartex" xmlns:cx8="http://schemas.microsoft.com/office/drawing/2016/5/14/chartex" xmlns:mc="http://schemas.openxmlformats.org/markup-compatibility/2006" xmlns:aink="http://schemas.microsoft.com/office/drawing/2016/ink" xmlns:am3d="http://schemas.microsoft.com/office/drawing/2017/model3d" xmlns:o="urn:schemas-microsoft-com:office:office" xmlns:r="http://schemas.openxmlformats.org/officeDocument/2006/relationships" xmlns:m="http://schemas.openxmlformats.org/officeDocument/2006/math" xmlns:v="urn:schemas-microsoft-com:vml" xmlns:wp14="http://schemas.microsoft.com/office/word/2010/wordprocessingDrawing" xmlns:wp="http://schemas.openxmlformats.org/drawingml/2006/wordprocessingDrawing" xmlns:w10="urn:schemas-microsoft-com:office:word" xmlns:w="http://schemas.openxmlformats.org/wordprocessingml/2006/main" xmlns:w14="http://schemas.microsoft.com/office/word/2010/wordml" xmlns:w15="http://schemas.microsoft.com/office/word/2012/wordml" xmlns:w16cid="http://schemas.microsoft.com/office/word/2016/wordml/cid" xmlns:w16se="http://schemas.microsoft.com/office/word/2015/wordml/symex" xmlns:wpg="http://schemas.microsoft.com/office/word/2010/wordprocessingGroup" xmlns:wpi="http://schemas.microsoft.com/office/word/2010/wordprocessingInk" xmlns:wne="http://schemas.microsoft.com/office/word/2006/wordml" xmlns:wps="http://schemas.microsoft.com/office/word/2010/wordprocessingShape" mc:Ignorable="w14 w15 w16se w16cid wp14">
+<w:numbering xmlns:wpc="http://schemas.microsoft.com/office/word/2010/wordprocessingCanvas" xmlns:cx="http://schemas.microsoft.com/office/drawing/2014/chartex" xmlns:cx1="http://schemas.microsoft.com/office/drawing/2015/9/8/chartex" xmlns:cx2="http://schemas.microsoft.com/office/drawing/2015/10/21/chartex" xmlns:cx3="http://schemas.microsoft.com/office/drawing/2016/5/9/chartex" xmlns:cx4="http://schemas.microsoft.com/office/drawing/2016/5/10/chartex" xmlns:cx5="http://schemas.microsoft.com/office/drawing/2016/5/11/chartex" xmlns:cx6="http://schemas.microsoft.com/office/drawing/2016/5/12/chartex" xmlns:cx7="http://schemas.microsoft.com/office/drawing/2016/5/13/chartex" xmlns:cx8="http://schemas.microsoft.com/office/drawing/2016/5/14/chartex" xmlns:mc="http://schemas.openxmlformats.org/markup-compatibility/2006" xmlns:aink="http://schemas.microsoft.com/office/drawing/2016/ink" xmlns:am3d="http://schemas.microsoft.com/office/drawing/2017/model3d" xmlns:o="urn:schemas-microsoft-com:office:office" xmlns:r="http://schemas.openxmlformats.org/officeDocument/2006/relationships" xmlns:m="http://schemas.openxmlformats.org/officeDocument/2006/math" xmlns:v="urn:schemas-microsoft-com:vml" xmlns:wp14="http://schemas.microsoft.com/office/word/2010/wordprocessingDrawing" xmlns:wp="http://schemas.openxmlformats.org/drawingml/2006/wordprocessingDrawing" xmlns:w10="urn:schemas-microsoft-com:office:word" xmlns:w="http://schemas.openxmlformats.org/wordprocessingml/2006/main" xmlns:w14="http://schemas.microsoft.com/office/word/2010/wordml" xmlns:w15="http://schemas.microsoft.com/office/word/2012/wordml" xmlns:w16cex="http://schemas.microsoft.com/office/word/2018/wordml/cex" xmlns:w16cid="http://schemas.microsoft.com/office/word/2016/wordml/cid" xmlns:w16="http://schemas.microsoft.com/office/word/2018/wordml" xmlns:w16se="http://schemas.microsoft.com/office/word/2015/wordml/symex" xmlns:wpg="http://schemas.microsoft.com/office/word/2010/wordprocessingGroup" xmlns:wpi="http://schemas.microsoft.com/office/word/2010/wordprocessingInk" xmlns:wne="http://schemas.microsoft.com/office/word/2006/wordml" xmlns:wps="http://schemas.microsoft.com/office/word/2010/wordprocessingShape" mc:Ignorable="w14 w15 w16se w16cid w16 w16cex wp14">
   <w:abstractNum w:abstractNumId="0" w15:restartNumberingAfterBreak="0">
     <w:nsid w:val="61DB6592"/>
     <w:multiLevelType w:val="hybridMultilevel"/>
@@ -7012,7 +7619,7 @@
 </file>
 
 <file path=word/styles.xml><?xml version="1.0" encoding="utf-8"?>
-<w:styles xmlns:mc="http://schemas.openxmlformats.org/markup-compatibility/2006" xmlns:r="http://schemas.openxmlformats.org/officeDocument/2006/relationships" xmlns:w="http://schemas.openxmlformats.org/wordprocessingml/2006/main" xmlns:w14="http://schemas.microsoft.com/office/word/2010/wordml" xmlns:w15="http://schemas.microsoft.com/office/word/2012/wordml" xmlns:w16cid="http://schemas.microsoft.com/office/word/2016/wordml/cid" xmlns:w16se="http://schemas.microsoft.com/office/word/2015/wordml/symex" mc:Ignorable="w14 w15 w16se w16cid">
+<w:styles xmlns:mc="http://schemas.openxmlformats.org/markup-compatibility/2006" xmlns:r="http://schemas.openxmlformats.org/officeDocument/2006/relationships" xmlns:w="http://schemas.openxmlformats.org/wordprocessingml/2006/main" xmlns:w14="http://schemas.microsoft.com/office/word/2010/wordml" xmlns:w15="http://schemas.microsoft.com/office/word/2012/wordml" xmlns:w16cex="http://schemas.microsoft.com/office/word/2018/wordml/cex" xmlns:w16cid="http://schemas.microsoft.com/office/word/2016/wordml/cid" xmlns:w16="http://schemas.microsoft.com/office/word/2018/wordml" xmlns:w16se="http://schemas.microsoft.com/office/word/2015/wordml/symex" mc:Ignorable="w14 w15 w16se w16cid w16 w16cex">
   <w:docDefaults>
     <w:rPrDefault>
       <w:rPr>
@@ -7028,7 +7635,7 @@
       </w:pPr>
     </w:pPrDefault>
   </w:docDefaults>
-  <w:latentStyles w:defLockedState="0" w:defUIPriority="99" w:defSemiHidden="0" w:defUnhideWhenUsed="0" w:defQFormat="0" w:count="377">
+  <w:latentStyles w:defLockedState="0" w:defUIPriority="99" w:defSemiHidden="0" w:defUnhideWhenUsed="0" w:defQFormat="0" w:count="376">
     <w:lsdException w:name="Normal" w:uiPriority="0" w:qFormat="1"/>
     <w:lsdException w:name="heading 1" w:uiPriority="9" w:qFormat="1"/>
     <w:lsdException w:name="heading 2" w:semiHidden="1" w:uiPriority="9" w:unhideWhenUsed="1" w:qFormat="1"/>
@@ -7134,6 +7741,7 @@
     <w:lsdException w:name="HTML Sample" w:semiHidden="1" w:unhideWhenUsed="1"/>
     <w:lsdException w:name="HTML Typewriter" w:semiHidden="1" w:unhideWhenUsed="1"/>
     <w:lsdException w:name="HTML Variable" w:semiHidden="1" w:unhideWhenUsed="1"/>
+    <w:lsdException w:name="Normal Table" w:semiHidden="1" w:unhideWhenUsed="1"/>
     <w:lsdException w:name="annotation subject" w:semiHidden="1" w:unhideWhenUsed="1"/>
     <w:lsdException w:name="No List" w:semiHidden="1" w:unhideWhenUsed="1"/>
     <w:lsdException w:name="Outline List 1" w:semiHidden="1" w:unhideWhenUsed="1"/>
@@ -7179,9 +7787,11 @@
     <w:lsdException w:name="Table Subtle 1" w:semiHidden="1" w:unhideWhenUsed="1"/>
     <w:lsdException w:name="Table Subtle 2" w:semiHidden="1" w:unhideWhenUsed="1"/>
     <w:lsdException w:name="Table Web 1" w:semiHidden="1" w:unhideWhenUsed="1"/>
+    <w:lsdException w:name="Table Web 2" w:semiHidden="1" w:unhideWhenUsed="1"/>
     <w:lsdException w:name="Table Web 3" w:semiHidden="1" w:unhideWhenUsed="1"/>
     <w:lsdException w:name="Balloon Text" w:semiHidden="1" w:unhideWhenUsed="1"/>
     <w:lsdException w:name="Table Grid" w:uiPriority="39"/>
+    <w:lsdException w:name="Table Theme" w:semiHidden="1" w:unhideWhenUsed="1"/>
     <w:lsdException w:name="Placeholder Text" w:semiHidden="1"/>
     <w:lsdException w:name="No Spacing" w:uiPriority="1" w:qFormat="1"/>
     <w:lsdException w:name="Light Shading" w:uiPriority="60"/>
@@ -7402,7 +8012,6 @@
     <w:lsdException w:name="Hashtag" w:semiHidden="1" w:unhideWhenUsed="1"/>
     <w:lsdException w:name="Unresolved Mention" w:semiHidden="1" w:unhideWhenUsed="1"/>
     <w:lsdException w:name="Smart Link" w:semiHidden="1" w:unhideWhenUsed="1"/>
-    <w:lsdException w:name="Smart Link Error" w:semiHidden="1" w:unhideWhenUsed="1"/>
   </w:latentStyles>
   <w:style w:type="paragraph" w:default="1" w:styleId="a">
     <w:name w:val="Normal"/>

</xml_diff>